<commit_message>
Done with 1st Sem
</commit_message>
<xml_diff>
--- a/Enterprise Architecture/CW/Prajwalaradhya Shivakumaraswamy Kesaramadu - B01759301 - Enterprise Architecture Coursework.docx
+++ b/Enterprise Architecture/CW/Prajwalaradhya Shivakumaraswamy Kesaramadu - B01759301 - Enterprise Architecture Coursework.docx
@@ -871,7 +871,7 @@
             </w:rPr>
             <w:fldChar w:fldCharType="separate"/>
           </w:r>
-          <w:hyperlink w:anchor="_Toc185428558" w:history="1">
+          <w:hyperlink w:anchor="_Toc185461403" w:history="1">
             <w:r>
               <w:rPr>
                 <w:rStyle w:val="Hyperlink"/>
@@ -901,7 +901,7 @@
                 <w:noProof/>
                 <w:webHidden/>
               </w:rPr>
-              <w:instrText xml:space="preserve"> PAGEREF _Toc185428558 \h </w:instrText>
+              <w:instrText xml:space="preserve"> PAGEREF _Toc185461403 \h </w:instrText>
             </w:r>
             <w:r>
               <w:rPr>
@@ -944,7 +944,7 @@
               <w:lang w:val="en-IN" w:eastAsia="en-IN"/>
             </w:rPr>
           </w:pPr>
-          <w:hyperlink w:anchor="_Toc185428559" w:history="1">
+          <w:hyperlink w:anchor="_Toc185461404" w:history="1">
             <w:r>
               <w:rPr>
                 <w:rStyle w:val="Hyperlink"/>
@@ -974,7 +974,7 @@
                 <w:noProof/>
                 <w:webHidden/>
               </w:rPr>
-              <w:instrText xml:space="preserve"> PAGEREF _Toc185428559 \h </w:instrText>
+              <w:instrText xml:space="preserve"> PAGEREF _Toc185461404 \h </w:instrText>
             </w:r>
             <w:r>
               <w:rPr>
@@ -1017,7 +1017,7 @@
               <w:lang w:val="en-IN" w:eastAsia="en-IN"/>
             </w:rPr>
           </w:pPr>
-          <w:hyperlink w:anchor="_Toc185428560" w:history="1">
+          <w:hyperlink w:anchor="_Toc185461405" w:history="1">
             <w:r>
               <w:rPr>
                 <w:rStyle w:val="Hyperlink"/>
@@ -1047,7 +1047,7 @@
                 <w:noProof/>
                 <w:webHidden/>
               </w:rPr>
-              <w:instrText xml:space="preserve"> PAGEREF _Toc185428560 \h </w:instrText>
+              <w:instrText xml:space="preserve"> PAGEREF _Toc185461405 \h </w:instrText>
             </w:r>
             <w:r>
               <w:rPr>
@@ -1090,7 +1090,7 @@
               <w:lang w:val="en-IN" w:eastAsia="en-IN"/>
             </w:rPr>
           </w:pPr>
-          <w:hyperlink w:anchor="_Toc185428561" w:history="1">
+          <w:hyperlink w:anchor="_Toc185461406" w:history="1">
             <w:r>
               <w:rPr>
                 <w:rStyle w:val="Hyperlink"/>
@@ -1118,7 +1118,7 @@
                 <w:noProof/>
                 <w:webHidden/>
               </w:rPr>
-              <w:instrText xml:space="preserve"> PAGEREF _Toc185428561 \h </w:instrText>
+              <w:instrText xml:space="preserve"> PAGEREF _Toc185461406 \h </w:instrText>
             </w:r>
             <w:r>
               <w:rPr>
@@ -1161,7 +1161,7 @@
               <w:lang w:val="en-IN" w:eastAsia="en-IN"/>
             </w:rPr>
           </w:pPr>
-          <w:hyperlink w:anchor="_Toc185428562" w:history="1">
+          <w:hyperlink w:anchor="_Toc185461407" w:history="1">
             <w:r>
               <w:rPr>
                 <w:rStyle w:val="Hyperlink"/>
@@ -1190,7 +1190,7 @@
                 <w:noProof/>
                 <w:webHidden/>
               </w:rPr>
-              <w:instrText xml:space="preserve"> PAGEREF _Toc185428562 \h </w:instrText>
+              <w:instrText xml:space="preserve"> PAGEREF _Toc185461407 \h </w:instrText>
             </w:r>
             <w:r>
               <w:rPr>
@@ -1233,7 +1233,7 @@
               <w:lang w:val="en-IN" w:eastAsia="en-IN"/>
             </w:rPr>
           </w:pPr>
-          <w:hyperlink w:anchor="_Toc185428563" w:history="1">
+          <w:hyperlink w:anchor="_Toc185461408" w:history="1">
             <w:r>
               <w:rPr>
                 <w:rStyle w:val="Hyperlink"/>
@@ -1262,7 +1262,7 @@
                 <w:noProof/>
                 <w:webHidden/>
               </w:rPr>
-              <w:instrText xml:space="preserve"> PAGEREF _Toc185428563 \h </w:instrText>
+              <w:instrText xml:space="preserve"> PAGEREF _Toc185461408 \h </w:instrText>
             </w:r>
             <w:r>
               <w:rPr>
@@ -1305,7 +1305,7 @@
               <w:lang w:val="en-IN" w:eastAsia="en-IN"/>
             </w:rPr>
           </w:pPr>
-          <w:hyperlink w:anchor="_Toc185428564" w:history="1">
+          <w:hyperlink w:anchor="_Toc185461409" w:history="1">
             <w:r>
               <w:rPr>
                 <w:rStyle w:val="Hyperlink"/>
@@ -1334,7 +1334,7 @@
                 <w:noProof/>
                 <w:webHidden/>
               </w:rPr>
-              <w:instrText xml:space="preserve"> PAGEREF _Toc185428564 \h </w:instrText>
+              <w:instrText xml:space="preserve"> PAGEREF _Toc185461409 \h </w:instrText>
             </w:r>
             <w:r>
               <w:rPr>
@@ -1377,7 +1377,7 @@
               <w:lang w:val="en-IN" w:eastAsia="en-IN"/>
             </w:rPr>
           </w:pPr>
-          <w:hyperlink w:anchor="_Toc185428565" w:history="1">
+          <w:hyperlink w:anchor="_Toc185461410" w:history="1">
             <w:r>
               <w:rPr>
                 <w:rStyle w:val="Hyperlink"/>
@@ -1407,7 +1407,7 @@
                 <w:noProof/>
                 <w:webHidden/>
               </w:rPr>
-              <w:instrText xml:space="preserve"> PAGEREF _Toc185428565 \h </w:instrText>
+              <w:instrText xml:space="preserve"> PAGEREF _Toc185461410 \h </w:instrText>
             </w:r>
             <w:r>
               <w:rPr>
@@ -1450,7 +1450,7 @@
               <w:lang w:val="en-IN" w:eastAsia="en-IN"/>
             </w:rPr>
           </w:pPr>
-          <w:hyperlink w:anchor="_Toc185428566" w:history="1">
+          <w:hyperlink w:anchor="_Toc185461411" w:history="1">
             <w:r>
               <w:rPr>
                 <w:rStyle w:val="Hyperlink"/>
@@ -1480,7 +1480,7 @@
                 <w:noProof/>
                 <w:webHidden/>
               </w:rPr>
-              <w:instrText xml:space="preserve"> PAGEREF _Toc185428566 \h </w:instrText>
+              <w:instrText xml:space="preserve"> PAGEREF _Toc185461411 \h </w:instrText>
             </w:r>
             <w:r>
               <w:rPr>
@@ -1523,7 +1523,7 @@
               <w:lang w:val="en-IN" w:eastAsia="en-IN"/>
             </w:rPr>
           </w:pPr>
-          <w:hyperlink w:anchor="_Toc185428567" w:history="1">
+          <w:hyperlink w:anchor="_Toc185461412" w:history="1">
             <w:r>
               <w:rPr>
                 <w:rStyle w:val="Hyperlink"/>
@@ -1553,7 +1553,7 @@
                 <w:noProof/>
                 <w:webHidden/>
               </w:rPr>
-              <w:instrText xml:space="preserve"> PAGEREF _Toc185428567 \h </w:instrText>
+              <w:instrText xml:space="preserve"> PAGEREF _Toc185461412 \h </w:instrText>
             </w:r>
             <w:r>
               <w:rPr>
@@ -1596,7 +1596,7 @@
               <w:lang w:val="en-IN" w:eastAsia="en-IN"/>
             </w:rPr>
           </w:pPr>
-          <w:hyperlink w:anchor="_Toc185428568" w:history="1">
+          <w:hyperlink w:anchor="_Toc185461413" w:history="1">
             <w:r>
               <w:rPr>
                 <w:rStyle w:val="Hyperlink"/>
@@ -1626,7 +1626,7 @@
                 <w:noProof/>
                 <w:webHidden/>
               </w:rPr>
-              <w:instrText xml:space="preserve"> PAGEREF _Toc185428568 \h </w:instrText>
+              <w:instrText xml:space="preserve"> PAGEREF _Toc185461413 \h </w:instrText>
             </w:r>
             <w:r>
               <w:rPr>
@@ -1669,7 +1669,7 @@
               <w:lang w:val="en-IN" w:eastAsia="en-IN"/>
             </w:rPr>
           </w:pPr>
-          <w:hyperlink w:anchor="_Toc185428569" w:history="1">
+          <w:hyperlink w:anchor="_Toc185461414" w:history="1">
             <w:r>
               <w:rPr>
                 <w:rStyle w:val="Hyperlink"/>
@@ -1699,7 +1699,7 @@
                 <w:noProof/>
                 <w:webHidden/>
               </w:rPr>
-              <w:instrText xml:space="preserve"> PAGEREF _Toc185428569 \h </w:instrText>
+              <w:instrText xml:space="preserve"> PAGEREF _Toc185461414 \h </w:instrText>
             </w:r>
             <w:r>
               <w:rPr>
@@ -1742,7 +1742,7 @@
               <w:lang w:val="en-IN" w:eastAsia="en-IN"/>
             </w:rPr>
           </w:pPr>
-          <w:hyperlink w:anchor="_Toc185428570" w:history="1">
+          <w:hyperlink w:anchor="_Toc185461415" w:history="1">
             <w:r>
               <w:rPr>
                 <w:rStyle w:val="Hyperlink"/>
@@ -1770,7 +1770,7 @@
                 <w:noProof/>
                 <w:webHidden/>
               </w:rPr>
-              <w:instrText xml:space="preserve"> PAGEREF _Toc185428570 \h </w:instrText>
+              <w:instrText xml:space="preserve"> PAGEREF _Toc185461415 \h </w:instrText>
             </w:r>
             <w:r>
               <w:rPr>
@@ -1813,7 +1813,7 @@
               <w:lang w:val="en-IN" w:eastAsia="en-IN"/>
             </w:rPr>
           </w:pPr>
-          <w:hyperlink w:anchor="_Toc185428571" w:history="1">
+          <w:hyperlink w:anchor="_Toc185461416" w:history="1">
             <w:r>
               <w:rPr>
                 <w:rStyle w:val="Hyperlink"/>
@@ -1841,7 +1841,7 @@
                 <w:noProof/>
                 <w:webHidden/>
               </w:rPr>
-              <w:instrText xml:space="preserve"> PAGEREF _Toc185428571 \h </w:instrText>
+              <w:instrText xml:space="preserve"> PAGEREF _Toc185461416 \h </w:instrText>
             </w:r>
             <w:r>
               <w:rPr>
@@ -1884,7 +1884,7 @@
               <w:lang w:val="en-IN" w:eastAsia="en-IN"/>
             </w:rPr>
           </w:pPr>
-          <w:hyperlink w:anchor="_Toc185428572" w:history="1">
+          <w:hyperlink w:anchor="_Toc185461417" w:history="1">
             <w:r>
               <w:rPr>
                 <w:rStyle w:val="Hyperlink"/>
@@ -1912,7 +1912,7 @@
                 <w:noProof/>
                 <w:webHidden/>
               </w:rPr>
-              <w:instrText xml:space="preserve"> PAGEREF _Toc185428572 \h </w:instrText>
+              <w:instrText xml:space="preserve"> PAGEREF _Toc185461417 \h </w:instrText>
             </w:r>
             <w:r>
               <w:rPr>
@@ -1955,7 +1955,7 @@
               <w:lang w:val="en-IN" w:eastAsia="en-IN"/>
             </w:rPr>
           </w:pPr>
-          <w:hyperlink w:anchor="_Toc185428573" w:history="1">
+          <w:hyperlink w:anchor="_Toc185461418" w:history="1">
             <w:r>
               <w:rPr>
                 <w:rStyle w:val="Hyperlink"/>
@@ -1983,7 +1983,7 @@
                 <w:noProof/>
                 <w:webHidden/>
               </w:rPr>
-              <w:instrText xml:space="preserve"> PAGEREF _Toc185428573 \h </w:instrText>
+              <w:instrText xml:space="preserve"> PAGEREF _Toc185461418 \h </w:instrText>
             </w:r>
             <w:r>
               <w:rPr>
@@ -2026,7 +2026,7 @@
               <w:lang w:val="en-IN" w:eastAsia="en-IN"/>
             </w:rPr>
           </w:pPr>
-          <w:hyperlink w:anchor="_Toc185428574" w:history="1">
+          <w:hyperlink w:anchor="_Toc185461419" w:history="1">
             <w:r>
               <w:rPr>
                 <w:rStyle w:val="Hyperlink"/>
@@ -2054,7 +2054,7 @@
                 <w:noProof/>
                 <w:webHidden/>
               </w:rPr>
-              <w:instrText xml:space="preserve"> PAGEREF _Toc185428574 \h </w:instrText>
+              <w:instrText xml:space="preserve"> PAGEREF _Toc185461419 \h </w:instrText>
             </w:r>
             <w:r>
               <w:rPr>
@@ -2125,7 +2125,7 @@
           <w:bCs/>
         </w:rPr>
       </w:pPr>
-      <w:bookmarkStart w:id="0" w:name="_Toc185428558"/>
+      <w:bookmarkStart w:id="0" w:name="_Toc185461403"/>
       <w:r>
         <w:rPr>
           <w:rFonts w:ascii="Arial" w:hAnsi="Arial" w:cs="Arial"/>
@@ -2563,7 +2563,7 @@
           <w:bCs/>
         </w:rPr>
       </w:pPr>
-      <w:bookmarkStart w:id="1" w:name="_Toc185428559"/>
+      <w:bookmarkStart w:id="1" w:name="_Toc185461404"/>
       <w:r>
         <w:rPr>
           <w:rFonts w:ascii="Arial" w:hAnsi="Arial" w:cs="Arial"/>
@@ -2593,6 +2593,7 @@
       <w:r>
         <w:rPr>
           <w:rFonts w:ascii="Arial" w:hAnsi="Arial" w:cs="Arial"/>
+          <w:noProof/>
           <w:lang w:val="en-IN"/>
         </w:rPr>
         <w:drawing>
@@ -2674,7 +2675,7 @@
           <w:bCs/>
         </w:rPr>
       </w:pPr>
-      <w:bookmarkStart w:id="2" w:name="_Toc185428560"/>
+      <w:bookmarkStart w:id="2" w:name="_Toc185461405"/>
       <w:r>
         <w:rPr>
           <w:rFonts w:ascii="Arial" w:hAnsi="Arial" w:cs="Arial"/>
@@ -2682,31 +2683,15 @@
           <w:bCs/>
         </w:rPr>
         <w:lastRenderedPageBreak/>
-        <w:t>UML Activity</w:t>
-      </w:r>
+        <w:t xml:space="preserve">UML Activity Diagram with Horizontal </w:t>
+      </w:r>
+      <w:proofErr w:type="spellStart"/>
       <w:r>
         <w:rPr>
           <w:rFonts w:ascii="Arial" w:hAnsi="Arial" w:cs="Arial"/>
           <w:b/>
           <w:bCs/>
         </w:rPr>
-        <w:t xml:space="preserve"> Diagram</w:t>
-      </w:r>
-      <w:r>
-        <w:rPr>
-          <w:rFonts w:ascii="Arial" w:hAnsi="Arial" w:cs="Arial"/>
-          <w:b/>
-          <w:bCs/>
-        </w:rPr>
-        <w:t xml:space="preserve"> with Horizontal </w:t>
-      </w:r>
-      <w:proofErr w:type="spellStart"/>
-      <w:r>
-        <w:rPr>
-          <w:rFonts w:ascii="Arial" w:hAnsi="Arial" w:cs="Arial"/>
-          <w:b/>
-          <w:bCs/>
-        </w:rPr>
         <w:t>Swimlanes</w:t>
       </w:r>
       <w:bookmarkEnd w:id="2"/>
@@ -2726,7 +2711,7 @@
           <w:rFonts w:ascii="Arial" w:hAnsi="Arial" w:cs="Arial"/>
         </w:rPr>
       </w:pPr>
-      <w:bookmarkStart w:id="3" w:name="_Toc185428561"/>
+      <w:bookmarkStart w:id="3" w:name="_Toc185461406"/>
       <w:r>
         <w:rPr>
           <w:rFonts w:ascii="Arial" w:hAnsi="Arial" w:cs="Arial"/>
@@ -2746,13 +2731,14 @@
       <w:r>
         <w:rPr>
           <w:rFonts w:ascii="Arial" w:hAnsi="Arial" w:cs="Arial"/>
+          <w:noProof/>
           <w:lang w:val="en-IN"/>
         </w:rPr>
         <w:drawing>
-          <wp:inline distT="0" distB="0" distL="0" distR="0" wp14:anchorId="4F8D4E89" wp14:editId="7F825C1E">
-            <wp:extent cx="5731510" cy="2949575"/>
+          <wp:inline distT="0" distB="0" distL="0" distR="0" wp14:anchorId="5CDF209C" wp14:editId="70BBF2B7">
+            <wp:extent cx="5731510" cy="3290570"/>
             <wp:effectExtent l="0" t="0" r="0" b="0"/>
-            <wp:docPr id="1660271516" name="Picture 4"/>
+            <wp:docPr id="484034913" name="Picture 4"/>
             <wp:cNvGraphicFramePr>
               <a:graphicFrameLocks xmlns:a="http://schemas.openxmlformats.org/drawingml/2006/main" noChangeAspect="1"/>
             </wp:cNvGraphicFramePr>
@@ -2781,7 +2767,7 @@
                   <pic:spPr bwMode="auto">
                     <a:xfrm>
                       <a:off x="0" y="0"/>
-                      <a:ext cx="5731510" cy="2949575"/>
+                      <a:ext cx="5731510" cy="3290570"/>
                     </a:xfrm>
                     <a:prstGeom prst="rect">
                       <a:avLst/>
@@ -2809,13 +2795,22 @@
     </w:p>
     <w:p>
       <w:pPr>
+        <w:jc w:val="center"/>
+        <w:rPr>
+          <w:rFonts w:ascii="Arial" w:hAnsi="Arial" w:cs="Arial"/>
+          <w:lang w:val="en-IN"/>
+        </w:rPr>
+      </w:pPr>
+    </w:p>
+    <w:p>
+      <w:pPr>
         <w:pStyle w:val="Heading2"/>
         <w:rPr>
           <w:rFonts w:ascii="Arial" w:hAnsi="Arial" w:cs="Arial"/>
           <w:lang w:val="en-IN"/>
         </w:rPr>
       </w:pPr>
-      <w:bookmarkStart w:id="4" w:name="_Toc185428562"/>
+      <w:bookmarkStart w:id="4" w:name="_Toc185461407"/>
       <w:r>
         <w:rPr>
           <w:rFonts w:ascii="Arial" w:hAnsi="Arial" w:cs="Arial"/>
@@ -2843,6 +2838,7 @@
       <w:r>
         <w:rPr>
           <w:rFonts w:ascii="Arial" w:hAnsi="Arial" w:cs="Arial"/>
+          <w:noProof/>
           <w:lang w:val="en-IN"/>
         </w:rPr>
         <w:drawing>
@@ -2920,7 +2916,7 @@
           <w:lang w:val="en-IN"/>
         </w:rPr>
       </w:pPr>
-      <w:bookmarkStart w:id="5" w:name="_Toc185428563"/>
+      <w:bookmarkStart w:id="5" w:name="_Toc185461408"/>
       <w:r>
         <w:rPr>
           <w:rFonts w:ascii="Arial" w:hAnsi="Arial" w:cs="Arial"/>
@@ -2949,6 +2945,7 @@
       <w:r>
         <w:rPr>
           <w:rFonts w:ascii="Arial" w:hAnsi="Arial" w:cs="Arial"/>
+          <w:noProof/>
           <w:lang w:val="en-IN"/>
         </w:rPr>
         <w:drawing>
@@ -3009,7 +3006,7 @@
           <w:lang w:val="en-IN"/>
         </w:rPr>
       </w:pPr>
-      <w:bookmarkStart w:id="6" w:name="_Toc185428564"/>
+      <w:bookmarkStart w:id="6" w:name="_Toc185461409"/>
       <w:r>
         <w:rPr>
           <w:rFonts w:ascii="Arial" w:hAnsi="Arial" w:cs="Arial"/>
@@ -3037,6 +3034,7 @@
       <w:r>
         <w:rPr>
           <w:rFonts w:ascii="Arial" w:hAnsi="Arial" w:cs="Arial"/>
+          <w:noProof/>
           <w:lang w:val="en-IN"/>
         </w:rPr>
         <w:drawing>
@@ -3118,7 +3116,7 @@
           <w:bCs/>
         </w:rPr>
       </w:pPr>
-      <w:bookmarkStart w:id="7" w:name="_Toc185428565"/>
+      <w:bookmarkStart w:id="7" w:name="_Toc185461410"/>
       <w:r>
         <w:rPr>
           <w:rFonts w:ascii="Arial" w:hAnsi="Arial" w:cs="Arial"/>
@@ -3126,23 +3124,7 @@
           <w:bCs/>
         </w:rPr>
         <w:lastRenderedPageBreak/>
-        <w:t xml:space="preserve">UML </w:t>
-      </w:r>
-      <w:r>
-        <w:rPr>
-          <w:rFonts w:ascii="Arial" w:hAnsi="Arial" w:cs="Arial"/>
-          <w:b/>
-          <w:bCs/>
-        </w:rPr>
-        <w:t xml:space="preserve">Use-Case </w:t>
-      </w:r>
-      <w:r>
-        <w:rPr>
-          <w:rFonts w:ascii="Arial" w:hAnsi="Arial" w:cs="Arial"/>
-          <w:b/>
-          <w:bCs/>
-        </w:rPr>
-        <w:t>Diagram</w:t>
+        <w:t>UML Use-Case Diagram</w:t>
       </w:r>
       <w:bookmarkEnd w:id="7"/>
     </w:p>
@@ -3164,13 +3146,14 @@
       <w:r>
         <w:rPr>
           <w:rFonts w:ascii="Arial" w:hAnsi="Arial" w:cs="Arial"/>
+          <w:noProof/>
           <w:lang w:val="en-IN"/>
         </w:rPr>
         <w:drawing>
-          <wp:inline distT="0" distB="0" distL="0" distR="0" wp14:anchorId="71F569CC" wp14:editId="31DA208D">
-            <wp:extent cx="5731510" cy="6405880"/>
+          <wp:inline distT="0" distB="0" distL="0" distR="0" wp14:anchorId="482FB3BD" wp14:editId="1B7D943D">
+            <wp:extent cx="5731510" cy="6232525"/>
             <wp:effectExtent l="0" t="0" r="2540" b="0"/>
-            <wp:docPr id="840942288" name="Picture 14"/>
+            <wp:docPr id="1088075716" name="Picture 2"/>
             <wp:cNvGraphicFramePr>
               <a:graphicFrameLocks xmlns:a="http://schemas.openxmlformats.org/drawingml/2006/main" noChangeAspect="1"/>
             </wp:cNvGraphicFramePr>
@@ -3178,7 +3161,7 @@
               <a:graphicData uri="http://schemas.openxmlformats.org/drawingml/2006/picture">
                 <pic:pic xmlns:pic="http://schemas.openxmlformats.org/drawingml/2006/picture">
                   <pic:nvPicPr>
-                    <pic:cNvPr id="0" name="Picture 51"/>
+                    <pic:cNvPr id="0" name="Picture 6"/>
                     <pic:cNvPicPr>
                       <a:picLocks noChangeAspect="1" noChangeArrowheads="1"/>
                     </pic:cNvPicPr>
@@ -3199,7 +3182,7 @@
                   <pic:spPr bwMode="auto">
                     <a:xfrm>
                       <a:off x="0" y="0"/>
-                      <a:ext cx="5731510" cy="6405880"/>
+                      <a:ext cx="5731510" cy="6232525"/>
                     </a:xfrm>
                     <a:prstGeom prst="rect">
                       <a:avLst/>
@@ -3218,6 +3201,15 @@
     </w:p>
     <w:p>
       <w:pPr>
+        <w:jc w:val="center"/>
+        <w:rPr>
+          <w:rFonts w:ascii="Arial" w:hAnsi="Arial" w:cs="Arial"/>
+          <w:lang w:val="en-IN"/>
+        </w:rPr>
+      </w:pPr>
+    </w:p>
+    <w:p>
+      <w:pPr>
         <w:rPr>
           <w:rFonts w:ascii="Arial" w:hAnsi="Arial" w:cs="Arial"/>
         </w:rPr>
@@ -3245,7 +3237,7 @@
           <w:bCs/>
         </w:rPr>
       </w:pPr>
-      <w:bookmarkStart w:id="8" w:name="_Toc185428566"/>
+      <w:bookmarkStart w:id="8" w:name="_Toc185461411"/>
       <w:r>
         <w:rPr>
           <w:rFonts w:ascii="Arial" w:hAnsi="Arial" w:cs="Arial"/>
@@ -3253,31 +3245,15 @@
           <w:bCs/>
         </w:rPr>
         <w:lastRenderedPageBreak/>
-        <w:t xml:space="preserve">UML Activity Diagram with </w:t>
-      </w:r>
+        <w:t xml:space="preserve">UML Activity Diagram with Vertical </w:t>
+      </w:r>
+      <w:proofErr w:type="spellStart"/>
       <w:r>
         <w:rPr>
           <w:rFonts w:ascii="Arial" w:hAnsi="Arial" w:cs="Arial"/>
           <w:b/>
           <w:bCs/>
         </w:rPr>
-        <w:t>Vertical</w:t>
-      </w:r>
-      <w:r>
-        <w:rPr>
-          <w:rFonts w:ascii="Arial" w:hAnsi="Arial" w:cs="Arial"/>
-          <w:b/>
-          <w:bCs/>
-        </w:rPr>
-        <w:t xml:space="preserve"> </w:t>
-      </w:r>
-      <w:proofErr w:type="spellStart"/>
-      <w:r>
-        <w:rPr>
-          <w:rFonts w:ascii="Arial" w:hAnsi="Arial" w:cs="Arial"/>
-          <w:b/>
-          <w:bCs/>
-        </w:rPr>
         <w:t>Swimlanes</w:t>
       </w:r>
       <w:bookmarkEnd w:id="8"/>
@@ -3301,6 +3277,7 @@
       <w:r>
         <w:rPr>
           <w:rFonts w:ascii="Arial" w:hAnsi="Arial" w:cs="Arial"/>
+          <w:noProof/>
           <w:lang w:val="en-IN"/>
         </w:rPr>
         <w:drawing>
@@ -3382,7 +3359,7 @@
           <w:bCs/>
         </w:rPr>
       </w:pPr>
-      <w:bookmarkStart w:id="9" w:name="_Toc185428567"/>
+      <w:bookmarkStart w:id="9" w:name="_Toc185461412"/>
       <w:r>
         <w:rPr>
           <w:rFonts w:ascii="Arial" w:hAnsi="Arial" w:cs="Arial"/>
@@ -3390,23 +3367,7 @@
           <w:bCs/>
         </w:rPr>
         <w:lastRenderedPageBreak/>
-        <w:t xml:space="preserve">UML </w:t>
-      </w:r>
-      <w:r>
-        <w:rPr>
-          <w:rFonts w:ascii="Arial" w:hAnsi="Arial" w:cs="Arial"/>
-          <w:b/>
-          <w:bCs/>
-        </w:rPr>
-        <w:t>Class</w:t>
-      </w:r>
-      <w:r>
-        <w:rPr>
-          <w:rFonts w:ascii="Arial" w:hAnsi="Arial" w:cs="Arial"/>
-          <w:b/>
-          <w:bCs/>
-        </w:rPr>
-        <w:t xml:space="preserve"> Diagram</w:t>
+        <w:t>UML Class Diagram</w:t>
       </w:r>
       <w:bookmarkEnd w:id="9"/>
     </w:p>
@@ -3428,6 +3389,7 @@
       <w:r>
         <w:rPr>
           <w:rFonts w:ascii="Arial" w:hAnsi="Arial" w:cs="Arial"/>
+          <w:noProof/>
           <w:lang w:val="en-IN"/>
         </w:rPr>
         <w:drawing>
@@ -3519,7 +3481,7 @@
           <w:bCs/>
         </w:rPr>
       </w:pPr>
-      <w:bookmarkStart w:id="10" w:name="_Toc185428568"/>
+      <w:bookmarkStart w:id="10" w:name="_Toc185461413"/>
       <w:r>
         <w:rPr>
           <w:rFonts w:ascii="Arial" w:hAnsi="Arial" w:cs="Arial"/>
@@ -3548,6 +3510,7 @@
       <w:r>
         <w:rPr>
           <w:rFonts w:ascii="Arial" w:hAnsi="Arial" w:cs="Arial"/>
+          <w:noProof/>
           <w:lang w:val="en-IN"/>
         </w:rPr>
         <w:drawing>
@@ -3616,30 +3579,14 @@
           <w:bCs/>
         </w:rPr>
       </w:pPr>
-      <w:bookmarkStart w:id="11" w:name="_Toc185428569"/>
+      <w:bookmarkStart w:id="11" w:name="_Toc185461414"/>
       <w:r>
         <w:rPr>
           <w:rFonts w:ascii="Arial" w:hAnsi="Arial" w:cs="Arial"/>
           <w:b/>
           <w:bCs/>
         </w:rPr>
-        <w:t xml:space="preserve">Service </w:t>
-      </w:r>
-      <w:r>
-        <w:rPr>
-          <w:rFonts w:ascii="Arial" w:hAnsi="Arial" w:cs="Arial"/>
-          <w:b/>
-          <w:bCs/>
-        </w:rPr>
-        <w:t>Interface</w:t>
-      </w:r>
-      <w:r>
-        <w:rPr>
-          <w:rFonts w:ascii="Arial" w:hAnsi="Arial" w:cs="Arial"/>
-          <w:b/>
-          <w:bCs/>
-        </w:rPr>
-        <w:t xml:space="preserve"> Diagram</w:t>
+        <w:t>Service Interface Diagram</w:t>
       </w:r>
       <w:bookmarkEnd w:id="11"/>
     </w:p>
@@ -3657,7 +3604,7 @@
           <w:rFonts w:ascii="Arial" w:hAnsi="Arial" w:cs="Arial"/>
         </w:rPr>
       </w:pPr>
-      <w:bookmarkStart w:id="12" w:name="_Toc185428570"/>
+      <w:bookmarkStart w:id="12" w:name="_Toc185461415"/>
       <w:r>
         <w:rPr>
           <w:rFonts w:ascii="Arial" w:hAnsi="Arial" w:cs="Arial"/>
@@ -3677,6 +3624,7 @@
       <w:r>
         <w:rPr>
           <w:rFonts w:ascii="Arial" w:hAnsi="Arial" w:cs="Arial"/>
+          <w:noProof/>
           <w:lang w:val="en-IN"/>
         </w:rPr>
         <w:drawing>
@@ -3756,31 +3704,13 @@
           <w:rFonts w:ascii="Arial" w:hAnsi="Arial" w:cs="Arial"/>
         </w:rPr>
       </w:pPr>
-      <w:bookmarkStart w:id="13" w:name="_Toc185428571"/>
+      <w:bookmarkStart w:id="13" w:name="_Toc185461416"/>
       <w:r>
         <w:rPr>
           <w:rFonts w:ascii="Arial" w:hAnsi="Arial" w:cs="Arial"/>
         </w:rPr>
         <w:lastRenderedPageBreak/>
-        <w:t>2</w:t>
-      </w:r>
-      <w:r>
-        <w:rPr>
-          <w:rFonts w:ascii="Arial" w:hAnsi="Arial" w:cs="Arial"/>
-        </w:rPr>
-        <w:t xml:space="preserve">. </w:t>
-      </w:r>
-      <w:r>
-        <w:rPr>
-          <w:rFonts w:ascii="Arial" w:hAnsi="Arial" w:cs="Arial"/>
-        </w:rPr>
-        <w:t>Customer</w:t>
-      </w:r>
-      <w:r>
-        <w:rPr>
-          <w:rFonts w:ascii="Arial" w:hAnsi="Arial" w:cs="Arial"/>
-        </w:rPr>
-        <w:t xml:space="preserve"> Service</w:t>
+        <w:t>2. Customer Service</w:t>
       </w:r>
       <w:bookmarkEnd w:id="13"/>
     </w:p>
@@ -3795,6 +3725,7 @@
       <w:r>
         <w:rPr>
           <w:rFonts w:ascii="Arial" w:hAnsi="Arial" w:cs="Arial"/>
+          <w:noProof/>
           <w:lang w:val="en-IN"/>
         </w:rPr>
         <w:drawing>
@@ -3861,30 +3792,12 @@
           <w:rFonts w:ascii="Arial" w:hAnsi="Arial" w:cs="Arial"/>
         </w:rPr>
       </w:pPr>
-      <w:bookmarkStart w:id="14" w:name="_Toc185428572"/>
-      <w:r>
-        <w:rPr>
-          <w:rFonts w:ascii="Arial" w:hAnsi="Arial" w:cs="Arial"/>
-        </w:rPr>
-        <w:t>3</w:t>
-      </w:r>
-      <w:r>
-        <w:rPr>
-          <w:rFonts w:ascii="Arial" w:hAnsi="Arial" w:cs="Arial"/>
-        </w:rPr>
-        <w:t xml:space="preserve">. </w:t>
-      </w:r>
-      <w:r>
-        <w:rPr>
-          <w:rFonts w:ascii="Arial" w:hAnsi="Arial" w:cs="Arial"/>
-        </w:rPr>
-        <w:t>Scanning</w:t>
-      </w:r>
-      <w:r>
-        <w:rPr>
-          <w:rFonts w:ascii="Arial" w:hAnsi="Arial" w:cs="Arial"/>
-        </w:rPr>
-        <w:t xml:space="preserve"> Service</w:t>
+      <w:bookmarkStart w:id="14" w:name="_Toc185461417"/>
+      <w:r>
+        <w:rPr>
+          <w:rFonts w:ascii="Arial" w:hAnsi="Arial" w:cs="Arial"/>
+        </w:rPr>
+        <w:t>3. Scanning Service</w:t>
       </w:r>
       <w:bookmarkEnd w:id="14"/>
     </w:p>
@@ -3899,6 +3812,7 @@
       <w:r>
         <w:rPr>
           <w:rFonts w:ascii="Arial" w:hAnsi="Arial" w:cs="Arial"/>
+          <w:noProof/>
           <w:lang w:val="en-IN"/>
         </w:rPr>
         <w:drawing>
@@ -3965,30 +3879,12 @@
           <w:rFonts w:ascii="Arial" w:hAnsi="Arial" w:cs="Arial"/>
         </w:rPr>
       </w:pPr>
-      <w:bookmarkStart w:id="15" w:name="_Toc185428573"/>
-      <w:r>
-        <w:rPr>
-          <w:rFonts w:ascii="Arial" w:hAnsi="Arial" w:cs="Arial"/>
-        </w:rPr>
-        <w:t>4</w:t>
-      </w:r>
-      <w:r>
-        <w:rPr>
-          <w:rFonts w:ascii="Arial" w:hAnsi="Arial" w:cs="Arial"/>
-        </w:rPr>
-        <w:t xml:space="preserve">. </w:t>
-      </w:r>
-      <w:r>
-        <w:rPr>
-          <w:rFonts w:ascii="Arial" w:hAnsi="Arial" w:cs="Arial"/>
-        </w:rPr>
-        <w:t>Inventory</w:t>
-      </w:r>
-      <w:r>
-        <w:rPr>
-          <w:rFonts w:ascii="Arial" w:hAnsi="Arial" w:cs="Arial"/>
-        </w:rPr>
-        <w:t xml:space="preserve"> Service</w:t>
+      <w:bookmarkStart w:id="15" w:name="_Toc185461418"/>
+      <w:r>
+        <w:rPr>
+          <w:rFonts w:ascii="Arial" w:hAnsi="Arial" w:cs="Arial"/>
+        </w:rPr>
+        <w:t>4. Inventory Service</w:t>
       </w:r>
       <w:bookmarkEnd w:id="15"/>
     </w:p>
@@ -4003,6 +3899,7 @@
       <w:r>
         <w:rPr>
           <w:rFonts w:ascii="Arial" w:hAnsi="Arial" w:cs="Arial"/>
+          <w:noProof/>
           <w:lang w:val="en-IN"/>
         </w:rPr>
         <w:drawing>
@@ -4069,18 +3966,12 @@
           <w:rFonts w:ascii="Arial" w:hAnsi="Arial" w:cs="Arial"/>
         </w:rPr>
       </w:pPr>
-      <w:bookmarkStart w:id="16" w:name="_Toc185428574"/>
-      <w:r>
-        <w:rPr>
-          <w:rFonts w:ascii="Arial" w:hAnsi="Arial" w:cs="Arial"/>
-        </w:rPr>
-        <w:t>5</w:t>
-      </w:r>
-      <w:r>
-        <w:rPr>
-          <w:rFonts w:ascii="Arial" w:hAnsi="Arial" w:cs="Arial"/>
-        </w:rPr>
-        <w:t xml:space="preserve">. </w:t>
+      <w:bookmarkStart w:id="16" w:name="_Toc185461419"/>
+      <w:r>
+        <w:rPr>
+          <w:rFonts w:ascii="Arial" w:hAnsi="Arial" w:cs="Arial"/>
+        </w:rPr>
+        <w:t xml:space="preserve">5. </w:t>
       </w:r>
       <w:r>
         <w:rPr>
@@ -4107,6 +3998,7 @@
       <w:r>
         <w:rPr>
           <w:rFonts w:ascii="Arial" w:hAnsi="Arial" w:cs="Arial"/>
+          <w:noProof/>
           <w:lang w:val="en-IN"/>
         </w:rPr>
         <w:drawing>
@@ -5379,6 +5271,7 @@
   <w:style w:type="character" w:default="1" w:styleId="DefaultParagraphFont">
     <w:name w:val="Default Paragraph Font"/>
     <w:uiPriority w:val="1"/>
+    <w:semiHidden/>
     <w:unhideWhenUsed/>
   </w:style>
   <w:style w:type="table" w:default="1" w:styleId="TableNormal">

</xml_diff>